<commit_message>
updated docs and fixed bug with projectile
</commit_message>
<xml_diff>
--- a/Documentation/Pre-production/pre-production report.docx
+++ b/Documentation/Pre-production/pre-production report.docx
@@ -257,35 +257,8 @@
       </w:r>
     </w:p>
     <w:p>
-      <w:pPr>
-        <w:pStyle w:val="Heading1"/>
-      </w:pPr>
-      <w:r>
-        <w:t>Factors influencing project</w:t>
-      </w:r>
-    </w:p>
-    <w:p>
-      <w:pPr>
-        <w:pStyle w:val="Heading1"/>
-      </w:pPr>
-      <w:r>
-        <w:t>Constraints and risks</w:t>
-      </w:r>
-    </w:p>
-    <w:p>
-      <w:pPr>
-        <w:pStyle w:val="Heading1"/>
-      </w:pPr>
-      <w:r>
-        <w:t>Functional and non-functional requirements</w:t>
-      </w:r>
-    </w:p>
-    <w:p>
-      <w:pPr>
-        <w:pStyle w:val="Heading1"/>
-      </w:pPr>
-      <w:r>
-        <w:t>Development approach</w:t>
+      <w:r>
+        <w:t>Game aims</w:t>
       </w:r>
     </w:p>
     <w:p>
@@ -293,11 +266,115 @@
         <w:pStyle w:val="ListParagraph"/>
         <w:numPr>
           <w:ilvl w:val="0"/>
-          <w:numId w:val="1"/>
+          <w:numId w:val="4"/>
         </w:numPr>
       </w:pPr>
       <w:r>
-        <w:t>Target platform</w:t>
+        <w:t xml:space="preserve">Create a </w:t>
+      </w:r>
+      <w:r>
+        <w:t>first-person</w:t>
+      </w:r>
+      <w:r>
+        <w:t xml:space="preserve"> action/puzzle game</w:t>
+      </w:r>
+    </w:p>
+    <w:p>
+      <w:pPr>
+        <w:pStyle w:val="Heading2"/>
+      </w:pPr>
+      <w:r>
+        <w:t>Unit Aims</w:t>
+      </w:r>
+    </w:p>
+    <w:p>
+      <w:r>
+        <w:t>The aim of this unit is to show the range of skills I have developed over the past 2 year</w:t>
+      </w:r>
+      <w:r>
+        <w:t xml:space="preserve">s in this course. It will also be to prepare myself for further education within the games industry and future employment. This unit will also show my ability to work independently and apply a variety of skills </w:t>
+      </w:r>
+      <w:r>
+        <w:t xml:space="preserve">and problem-solving techniques </w:t>
+      </w:r>
+      <w:r>
+        <w:t xml:space="preserve">to a given project within a limited time scale.  </w:t>
+      </w:r>
+    </w:p>
+    <w:p>
+      <w:pPr>
+        <w:pStyle w:val="Heading2"/>
+      </w:pPr>
+      <w:r>
+        <w:t>Personal Aims</w:t>
+      </w:r>
+    </w:p>
+    <w:p>
+      <w:r>
+        <w:t xml:space="preserve">I will create a project from the ground up using previous projects as a backbone. The project will use my problem-solving skills to develop unique gameplay features, create challenging encounters and puzzles for the game Earth Shard. </w:t>
+      </w:r>
+    </w:p>
+    <w:p>
+      <w:pPr>
+        <w:pStyle w:val="Heading1"/>
+      </w:pPr>
+      <w:r>
+        <w:t>Factors influencing project</w:t>
+      </w:r>
+    </w:p>
+    <w:p>
+      <w:r>
+        <w:t>One of the main influencing factors is the college itself as I will have to present with in the classroom while working on this project.</w:t>
+      </w:r>
+    </w:p>
+    <w:p>
+      <w:r>
+        <w:t xml:space="preserve">The brief specifies several requirements that will have impact on what the project will be including theme like the 4 elements. Scale of the game as it must include at least 10 to 15 minutes of gameplay. Age rating of the game as it must be suitable for 12 and above. And other features the game must include such as screens and HUD. </w:t>
+      </w:r>
+    </w:p>
+    <w:p>
+      <w:r>
+        <w:t>The software required to create this project is another factor that will influence its development and what can be made with it.</w:t>
+      </w:r>
+    </w:p>
+    <w:p>
+      <w:pPr>
+        <w:pStyle w:val="Heading1"/>
+      </w:pPr>
+      <w:r>
+        <w:t>Constraints and risks</w:t>
+      </w:r>
+    </w:p>
+    <w:p>
+      <w:r>
+        <w:t xml:space="preserve">One of the biggest constraints is the time scale of the project as we only have 12 weeks to create a complete project that showcases the best of our abilities. Risks involved with this could be scope creep or that delay or lengthen development time that could result in the end product no being </w:t>
+      </w:r>
+    </w:p>
+    <w:p>
+      <w:r>
+        <w:t>Risks: this is the biggest project I have worked on, and most features will need to be hand crafted due to tutorials not being available for what I want to add.</w:t>
+      </w:r>
+    </w:p>
+    <w:p/>
+    <w:p>
+      <w:pPr>
+        <w:pStyle w:val="Heading1"/>
+      </w:pPr>
+      <w:r>
+        <w:t>Functional and non-functional requirements</w:t>
+      </w:r>
+    </w:p>
+    <w:p>
+      <w:pPr>
+        <w:pStyle w:val="Heading1"/>
+      </w:pPr>
+      <w:r>
+        <w:t>Development approach</w:t>
+      </w:r>
+    </w:p>
+    <w:p>
+      <w:r>
+        <w:t>Pc target platform</w:t>
       </w:r>
     </w:p>
     <w:p>
@@ -460,7 +537,7 @@
   <w:abstractNum w:abstractNumId="1" w15:restartNumberingAfterBreak="0">
     <w:nsid w:val="1A5B411A"/>
     <w:multiLevelType w:val="hybridMultilevel"/>
-    <w:tmpl w:val="6F849262"/>
+    <w:tmpl w:val="682CC618"/>
     <w:lvl w:ilvl="0" w:tplc="08090001">
       <w:start w:val="1"/>
       <w:numFmt w:val="bullet"/>

</xml_diff>

<commit_message>
updated ground raise and docs
</commit_message>
<xml_diff>
--- a/Documentation/Pre-production/pre-production report.docx
+++ b/Documentation/Pre-production/pre-production report.docx
@@ -319,13 +319,7 @@
     </w:p>
     <w:p>
       <w:r>
-        <w:t xml:space="preserve">Asset creation and acquisition will be a challenge as creating assets takes a lot of time and finding </w:t>
-      </w:r>
-      <w:r>
-        <w:t xml:space="preserve">specific </w:t>
-      </w:r>
-      <w:r>
-        <w:t xml:space="preserve">free or affordable assets can be difficult. </w:t>
+        <w:t xml:space="preserve">Asset creation and acquisition will be a challenge as creating assets takes a lot of time and finding specific free or affordable assets can be difficult. </w:t>
       </w:r>
     </w:p>
     <w:p>
@@ -498,6 +492,11 @@
       </w:pPr>
       <w:r>
         <w:t>Asset acquisition</w:t>
+      </w:r>
+    </w:p>
+    <w:p>
+      <w:r>
+        <w:t xml:space="preserve">Majority </w:t>
       </w:r>
     </w:p>
     <w:sectPr>

</xml_diff>